<commit_message>
Sakila exercise, started Django
</commit_message>
<xml_diff>
--- a/Python/python_stack/MySQL/MySQL Sakila Exercise.docx
+++ b/Python/python_stack/MySQL/MySQL Sakila Exercise.docx
@@ -438,166 +438,1079 @@
           <w:b/>
         </w:rPr>
       </w:pPr>
+      <w:r>
+        <w:rPr>
+          <w:b/>
+        </w:rPr>
+        <w:t xml:space="preserve">4. What query would you run to get all the customers in </w:t>
+      </w:r>
+      <w:proofErr w:type="spellStart"/>
+      <w:r>
+        <w:rPr>
+          <w:b/>
+        </w:rPr>
+        <w:t>store_id</w:t>
+      </w:r>
+      <w:proofErr w:type="spellEnd"/>
+      <w:r>
+        <w:rPr>
+          <w:b/>
+        </w:rPr>
+        <w:t xml:space="preserve"> = 1 and inside these cities (1, 42, 312 and 459)? Your query should return customer first name, last name, email, and address.</w:t>
+      </w:r>
+    </w:p>
+    <w:p>
+      <w:r>
+        <w:t xml:space="preserve">SELECT </w:t>
+      </w:r>
+      <w:proofErr w:type="spellStart"/>
+      <w:proofErr w:type="gramStart"/>
+      <w:r>
+        <w:t>store.store</w:t>
+      </w:r>
+      <w:proofErr w:type="gramEnd"/>
+      <w:r>
+        <w:t>_id</w:t>
+      </w:r>
+      <w:proofErr w:type="spellEnd"/>
+      <w:r>
+        <w:t xml:space="preserve">, </w:t>
+      </w:r>
+      <w:proofErr w:type="spellStart"/>
+      <w:r>
+        <w:t>city.city_id</w:t>
+      </w:r>
+      <w:proofErr w:type="spellEnd"/>
+      <w:r>
+        <w:t xml:space="preserve">, </w:t>
+      </w:r>
+      <w:proofErr w:type="spellStart"/>
+      <w:r>
+        <w:t>customer.first_name</w:t>
+      </w:r>
+      <w:proofErr w:type="spellEnd"/>
+      <w:r>
+        <w:t xml:space="preserve">, </w:t>
+      </w:r>
+      <w:proofErr w:type="spellStart"/>
+      <w:r>
+        <w:t>customer.last_name</w:t>
+      </w:r>
+      <w:proofErr w:type="spellEnd"/>
+      <w:r>
+        <w:t xml:space="preserve">, </w:t>
+      </w:r>
+      <w:proofErr w:type="spellStart"/>
+      <w:r>
+        <w:t>customer.email</w:t>
+      </w:r>
+      <w:proofErr w:type="spellEnd"/>
+      <w:r>
+        <w:t xml:space="preserve">, </w:t>
+      </w:r>
+      <w:proofErr w:type="spellStart"/>
+      <w:r>
+        <w:t>address.address</w:t>
+      </w:r>
+      <w:proofErr w:type="spellEnd"/>
+    </w:p>
+    <w:p>
+      <w:r>
+        <w:t>FROM store</w:t>
+      </w:r>
+    </w:p>
+    <w:p>
+      <w:r>
+        <w:lastRenderedPageBreak/>
+        <w:t xml:space="preserve">JOIN customer ON </w:t>
+      </w:r>
+      <w:proofErr w:type="spellStart"/>
+      <w:proofErr w:type="gramStart"/>
+      <w:r>
+        <w:t>store.store</w:t>
+      </w:r>
+      <w:proofErr w:type="gramEnd"/>
+      <w:r>
+        <w:t>_id</w:t>
+      </w:r>
+      <w:proofErr w:type="spellEnd"/>
+      <w:r>
+        <w:t xml:space="preserve"> = </w:t>
+      </w:r>
+      <w:proofErr w:type="spellStart"/>
+      <w:r>
+        <w:t>customer.store_id</w:t>
+      </w:r>
+      <w:proofErr w:type="spellEnd"/>
+    </w:p>
+    <w:p>
+      <w:r>
+        <w:t xml:space="preserve">JOIN address ON </w:t>
+      </w:r>
+      <w:proofErr w:type="spellStart"/>
+      <w:proofErr w:type="gramStart"/>
+      <w:r>
+        <w:t>customer.address</w:t>
+      </w:r>
+      <w:proofErr w:type="gramEnd"/>
+      <w:r>
+        <w:t>_id</w:t>
+      </w:r>
+      <w:proofErr w:type="spellEnd"/>
+      <w:r>
+        <w:t xml:space="preserve"> = </w:t>
+      </w:r>
+      <w:proofErr w:type="spellStart"/>
+      <w:r>
+        <w:t>address.address_id</w:t>
+      </w:r>
+      <w:proofErr w:type="spellEnd"/>
+    </w:p>
+    <w:p>
+      <w:r>
+        <w:t xml:space="preserve">JOIN city ON </w:t>
+      </w:r>
+      <w:proofErr w:type="spellStart"/>
+      <w:proofErr w:type="gramStart"/>
+      <w:r>
+        <w:t>address.city</w:t>
+      </w:r>
+      <w:proofErr w:type="gramEnd"/>
+      <w:r>
+        <w:t>_id</w:t>
+      </w:r>
+      <w:proofErr w:type="spellEnd"/>
+      <w:r>
+        <w:t xml:space="preserve"> = </w:t>
+      </w:r>
+      <w:proofErr w:type="spellStart"/>
+      <w:r>
+        <w:t>city.city_id</w:t>
+      </w:r>
+      <w:proofErr w:type="spellEnd"/>
+    </w:p>
+    <w:p>
+      <w:r>
+        <w:t xml:space="preserve">WHERE </w:t>
+      </w:r>
+      <w:proofErr w:type="spellStart"/>
+      <w:proofErr w:type="gramStart"/>
+      <w:r>
+        <w:t>customer.store</w:t>
+      </w:r>
+      <w:proofErr w:type="gramEnd"/>
+      <w:r>
+        <w:t>_id</w:t>
+      </w:r>
+      <w:proofErr w:type="spellEnd"/>
+      <w:r>
+        <w:t xml:space="preserve">=1 AND </w:t>
+      </w:r>
+      <w:proofErr w:type="spellStart"/>
+      <w:r>
+        <w:t>city.city_ID</w:t>
+      </w:r>
+      <w:proofErr w:type="spellEnd"/>
+      <w:r>
+        <w:t xml:space="preserve"> = 1 OR </w:t>
+      </w:r>
+      <w:proofErr w:type="spellStart"/>
+      <w:r>
+        <w:t>customer.store_id</w:t>
+      </w:r>
+      <w:proofErr w:type="spellEnd"/>
+      <w:r>
+        <w:t xml:space="preserve">=1 AND </w:t>
+      </w:r>
+      <w:proofErr w:type="spellStart"/>
+      <w:r>
+        <w:t>city.city_ID</w:t>
+      </w:r>
+      <w:proofErr w:type="spellEnd"/>
+      <w:r>
+        <w:t xml:space="preserve"> = 42 OR </w:t>
+      </w:r>
+      <w:proofErr w:type="spellStart"/>
+      <w:r>
+        <w:t>customer.store_id</w:t>
+      </w:r>
+      <w:proofErr w:type="spellEnd"/>
+      <w:r>
+        <w:t xml:space="preserve">=1 AND </w:t>
+      </w:r>
+      <w:proofErr w:type="spellStart"/>
+      <w:r>
+        <w:t>city.city_ID</w:t>
+      </w:r>
+      <w:proofErr w:type="spellEnd"/>
+      <w:r>
+        <w:t xml:space="preserve"> = 312 OR </w:t>
+      </w:r>
+      <w:proofErr w:type="spellStart"/>
+      <w:r>
+        <w:t>customer.store_id</w:t>
+      </w:r>
+      <w:proofErr w:type="spellEnd"/>
+      <w:r>
+        <w:t xml:space="preserve">=1 AND </w:t>
+      </w:r>
+      <w:proofErr w:type="spellStart"/>
+      <w:r>
+        <w:t>city.city_ID</w:t>
+      </w:r>
+      <w:proofErr w:type="spellEnd"/>
+      <w:r>
+        <w:t xml:space="preserve"> = 459</w:t>
+      </w:r>
+    </w:p>
+    <w:p>
+      <w:pPr>
+        <w:rPr>
+          <w:b/>
+          <w:i/>
+          <w:iCs/>
+        </w:rPr>
+      </w:pPr>
+      <w:r>
+        <w:rPr>
+          <w:b/>
+        </w:rPr>
+        <w:t xml:space="preserve">5. What query would you run to get all the films with a "rating = G" and "special feature = behind the scenes", joined by </w:t>
+      </w:r>
+      <w:proofErr w:type="spellStart"/>
+      <w:r>
+        <w:rPr>
+          <w:b/>
+        </w:rPr>
+        <w:t>actor_id</w:t>
+      </w:r>
+      <w:proofErr w:type="spellEnd"/>
+      <w:r>
+        <w:rPr>
+          <w:b/>
+        </w:rPr>
+        <w:t xml:space="preserve"> = 15? Your query should return the film title, description, release year, rating, and special feature. </w:t>
+      </w:r>
+      <w:r>
+        <w:rPr>
+          <w:b/>
+          <w:i/>
+          <w:iCs/>
+        </w:rPr>
+        <w:t>Hint: You may use LIKE function in getting the 'behind the scenes' part.</w:t>
+      </w:r>
+    </w:p>
+    <w:p>
+      <w:pPr>
+        <w:rPr>
+          <w:iCs/>
+        </w:rPr>
+      </w:pPr>
+      <w:r>
+        <w:rPr>
+          <w:iCs/>
+        </w:rPr>
+        <w:t xml:space="preserve">SELECT </w:t>
+      </w:r>
+      <w:proofErr w:type="spellStart"/>
+      <w:proofErr w:type="gramStart"/>
+      <w:r>
+        <w:rPr>
+          <w:iCs/>
+        </w:rPr>
+        <w:t>film.title</w:t>
+      </w:r>
+      <w:proofErr w:type="spellEnd"/>
+      <w:proofErr w:type="gramEnd"/>
+      <w:r>
+        <w:rPr>
+          <w:iCs/>
+        </w:rPr>
+        <w:t xml:space="preserve">, </w:t>
+      </w:r>
+      <w:proofErr w:type="spellStart"/>
+      <w:r>
+        <w:rPr>
+          <w:iCs/>
+        </w:rPr>
+        <w:t>film.description</w:t>
+      </w:r>
+      <w:proofErr w:type="spellEnd"/>
+      <w:r>
+        <w:rPr>
+          <w:iCs/>
+        </w:rPr>
+        <w:t xml:space="preserve">, </w:t>
+      </w:r>
+      <w:proofErr w:type="spellStart"/>
+      <w:r>
+        <w:rPr>
+          <w:iCs/>
+        </w:rPr>
+        <w:t>film.release_year</w:t>
+      </w:r>
+      <w:proofErr w:type="spellEnd"/>
+      <w:r>
+        <w:rPr>
+          <w:iCs/>
+        </w:rPr>
+        <w:t xml:space="preserve">, </w:t>
+      </w:r>
+      <w:proofErr w:type="spellStart"/>
+      <w:r>
+        <w:rPr>
+          <w:iCs/>
+        </w:rPr>
+        <w:t>film.rating</w:t>
+      </w:r>
+      <w:proofErr w:type="spellEnd"/>
+      <w:r>
+        <w:rPr>
+          <w:iCs/>
+        </w:rPr>
+        <w:t xml:space="preserve">, </w:t>
+      </w:r>
+      <w:proofErr w:type="spellStart"/>
+      <w:r>
+        <w:rPr>
+          <w:iCs/>
+        </w:rPr>
+        <w:t>film.special_features</w:t>
+      </w:r>
+      <w:proofErr w:type="spellEnd"/>
+    </w:p>
+    <w:p>
+      <w:pPr>
+        <w:rPr>
+          <w:iCs/>
+        </w:rPr>
+      </w:pPr>
+      <w:r>
+        <w:rPr>
+          <w:iCs/>
+        </w:rPr>
+        <w:t>FROM actor</w:t>
+      </w:r>
+    </w:p>
+    <w:p>
+      <w:pPr>
+        <w:rPr>
+          <w:iCs/>
+        </w:rPr>
+      </w:pPr>
+      <w:r>
+        <w:rPr>
+          <w:iCs/>
+        </w:rPr>
+        <w:t xml:space="preserve">JOIN </w:t>
+      </w:r>
+      <w:proofErr w:type="spellStart"/>
+      <w:r>
+        <w:rPr>
+          <w:iCs/>
+        </w:rPr>
+        <w:t>film_actor</w:t>
+      </w:r>
+      <w:proofErr w:type="spellEnd"/>
+      <w:r>
+        <w:rPr>
+          <w:iCs/>
+        </w:rPr>
+        <w:t xml:space="preserve"> ON </w:t>
+      </w:r>
+      <w:proofErr w:type="spellStart"/>
+      <w:proofErr w:type="gramStart"/>
+      <w:r>
+        <w:rPr>
+          <w:iCs/>
+        </w:rPr>
+        <w:t>actor.actor</w:t>
+      </w:r>
+      <w:proofErr w:type="gramEnd"/>
+      <w:r>
+        <w:rPr>
+          <w:iCs/>
+        </w:rPr>
+        <w:t>_id</w:t>
+      </w:r>
+      <w:proofErr w:type="spellEnd"/>
+      <w:r>
+        <w:rPr>
+          <w:iCs/>
+        </w:rPr>
+        <w:t xml:space="preserve"> = </w:t>
+      </w:r>
+      <w:proofErr w:type="spellStart"/>
+      <w:r>
+        <w:rPr>
+          <w:iCs/>
+        </w:rPr>
+        <w:t>film_actor.actor_id</w:t>
+      </w:r>
+      <w:proofErr w:type="spellEnd"/>
+    </w:p>
+    <w:p>
+      <w:pPr>
+        <w:rPr>
+          <w:iCs/>
+        </w:rPr>
+      </w:pPr>
+      <w:r>
+        <w:rPr>
+          <w:iCs/>
+        </w:rPr>
+        <w:t xml:space="preserve">JOIN film ON </w:t>
+      </w:r>
+      <w:proofErr w:type="spellStart"/>
+      <w:r>
+        <w:rPr>
+          <w:iCs/>
+        </w:rPr>
+        <w:t>film_</w:t>
+      </w:r>
+      <w:proofErr w:type="gramStart"/>
+      <w:r>
+        <w:rPr>
+          <w:iCs/>
+        </w:rPr>
+        <w:t>actor.film</w:t>
+      </w:r>
+      <w:proofErr w:type="gramEnd"/>
+      <w:r>
+        <w:rPr>
+          <w:iCs/>
+        </w:rPr>
+        <w:t>_id</w:t>
+      </w:r>
+      <w:proofErr w:type="spellEnd"/>
+      <w:r>
+        <w:rPr>
+          <w:iCs/>
+        </w:rPr>
+        <w:t xml:space="preserve"> = </w:t>
+      </w:r>
+      <w:proofErr w:type="spellStart"/>
+      <w:r>
+        <w:rPr>
+          <w:iCs/>
+        </w:rPr>
+        <w:t>film.film_id</w:t>
+      </w:r>
+      <w:proofErr w:type="spellEnd"/>
+    </w:p>
+    <w:p>
+      <w:pPr>
+        <w:rPr>
+          <w:iCs/>
+        </w:rPr>
+      </w:pPr>
+      <w:r>
+        <w:rPr>
+          <w:iCs/>
+        </w:rPr>
+        <w:t xml:space="preserve">WHERE </w:t>
+      </w:r>
+      <w:proofErr w:type="spellStart"/>
+      <w:proofErr w:type="gramStart"/>
+      <w:r>
+        <w:rPr>
+          <w:iCs/>
+        </w:rPr>
+        <w:t>film.rating</w:t>
+      </w:r>
+      <w:proofErr w:type="spellEnd"/>
+      <w:proofErr w:type="gramEnd"/>
+      <w:r>
+        <w:rPr>
+          <w:iCs/>
+        </w:rPr>
+        <w:t xml:space="preserve"> = 'G' AND </w:t>
+      </w:r>
+      <w:proofErr w:type="spellStart"/>
+      <w:r>
+        <w:rPr>
+          <w:iCs/>
+        </w:rPr>
+        <w:t>actor.actor_id</w:t>
+      </w:r>
+      <w:proofErr w:type="spellEnd"/>
+      <w:r>
+        <w:rPr>
+          <w:iCs/>
+        </w:rPr>
+        <w:t xml:space="preserve"> = 15 AND </w:t>
+      </w:r>
+      <w:proofErr w:type="spellStart"/>
+      <w:r>
+        <w:rPr>
+          <w:iCs/>
+        </w:rPr>
+        <w:t>film.special_features</w:t>
+      </w:r>
+      <w:proofErr w:type="spellEnd"/>
+      <w:r>
+        <w:rPr>
+          <w:iCs/>
+        </w:rPr>
+        <w:t xml:space="preserve"> LIKE '%behind the scenes%'</w:t>
+      </w:r>
+    </w:p>
+    <w:p>
+      <w:pPr>
+        <w:rPr>
+          <w:b/>
+        </w:rPr>
+      </w:pPr>
+      <w:r>
+        <w:rPr>
+          <w:b/>
+        </w:rPr>
+        <w:t xml:space="preserve">6. What query would you run to get all the actors that joined in the </w:t>
+      </w:r>
+      <w:proofErr w:type="spellStart"/>
+      <w:r>
+        <w:rPr>
+          <w:b/>
+        </w:rPr>
+        <w:t>film_id</w:t>
+      </w:r>
+      <w:proofErr w:type="spellEnd"/>
+      <w:r>
+        <w:rPr>
+          <w:b/>
+        </w:rPr>
+        <w:t xml:space="preserve"> = 369? Your query should return the </w:t>
+      </w:r>
+      <w:proofErr w:type="spellStart"/>
+      <w:r>
+        <w:rPr>
+          <w:b/>
+        </w:rPr>
+        <w:t>film_id</w:t>
+      </w:r>
+      <w:proofErr w:type="spellEnd"/>
+      <w:r>
+        <w:rPr>
+          <w:b/>
+        </w:rPr>
+        <w:t xml:space="preserve">, title, </w:t>
+      </w:r>
+      <w:proofErr w:type="spellStart"/>
+      <w:r>
+        <w:rPr>
+          <w:b/>
+        </w:rPr>
+        <w:t>actor_id</w:t>
+      </w:r>
+      <w:proofErr w:type="spellEnd"/>
+      <w:r>
+        <w:rPr>
+          <w:b/>
+        </w:rPr>
+        <w:t xml:space="preserve">, and </w:t>
+      </w:r>
+      <w:proofErr w:type="spellStart"/>
+      <w:r>
+        <w:rPr>
+          <w:b/>
+        </w:rPr>
+        <w:t>actor_name</w:t>
+      </w:r>
+      <w:proofErr w:type="spellEnd"/>
+      <w:r>
+        <w:rPr>
+          <w:b/>
+        </w:rPr>
+        <w:t>.</w:t>
+      </w:r>
+    </w:p>
+    <w:p>
+      <w:r>
+        <w:t xml:space="preserve">SELECT </w:t>
+      </w:r>
+      <w:proofErr w:type="spellStart"/>
+      <w:proofErr w:type="gramStart"/>
+      <w:r>
+        <w:t>film.film</w:t>
+      </w:r>
+      <w:proofErr w:type="gramEnd"/>
+      <w:r>
+        <w:t>_id</w:t>
+      </w:r>
+      <w:proofErr w:type="spellEnd"/>
+      <w:r>
+        <w:t xml:space="preserve">, </w:t>
+      </w:r>
+      <w:proofErr w:type="spellStart"/>
+      <w:r>
+        <w:t>film.title</w:t>
+      </w:r>
+      <w:proofErr w:type="spellEnd"/>
+      <w:r>
+        <w:t xml:space="preserve">, </w:t>
+      </w:r>
+      <w:proofErr w:type="spellStart"/>
+      <w:r>
+        <w:t>actor.actor_id</w:t>
+      </w:r>
+      <w:proofErr w:type="spellEnd"/>
+      <w:r>
+        <w:t>, CONCAT(</w:t>
+      </w:r>
+      <w:proofErr w:type="spellStart"/>
+      <w:r>
+        <w:t>actor.first_name</w:t>
+      </w:r>
+      <w:proofErr w:type="spellEnd"/>
+      <w:r>
+        <w:t xml:space="preserve">, </w:t>
+      </w:r>
+      <w:proofErr w:type="spellStart"/>
+      <w:r>
+        <w:t>actor.last_name</w:t>
+      </w:r>
+      <w:proofErr w:type="spellEnd"/>
+      <w:r>
+        <w:t>)</w:t>
+      </w:r>
+    </w:p>
+    <w:p>
+      <w:r>
+        <w:t>FROM film</w:t>
+      </w:r>
+    </w:p>
+    <w:p>
+      <w:r>
+        <w:t xml:space="preserve">JOIN </w:t>
+      </w:r>
+      <w:proofErr w:type="spellStart"/>
+      <w:r>
+        <w:t>film_actor</w:t>
+      </w:r>
+      <w:proofErr w:type="spellEnd"/>
+      <w:r>
+        <w:t xml:space="preserve"> ON </w:t>
+      </w:r>
+      <w:proofErr w:type="spellStart"/>
+      <w:proofErr w:type="gramStart"/>
+      <w:r>
+        <w:t>film.film</w:t>
+      </w:r>
+      <w:proofErr w:type="gramEnd"/>
+      <w:r>
+        <w:t>_id</w:t>
+      </w:r>
+      <w:proofErr w:type="spellEnd"/>
+      <w:r>
+        <w:t xml:space="preserve"> = </w:t>
+      </w:r>
+      <w:proofErr w:type="spellStart"/>
+      <w:r>
+        <w:t>film_actor.film_id</w:t>
+      </w:r>
+      <w:proofErr w:type="spellEnd"/>
+    </w:p>
+    <w:p>
+      <w:r>
+        <w:t xml:space="preserve">JOIN actor ON </w:t>
+      </w:r>
+      <w:proofErr w:type="spellStart"/>
+      <w:r>
+        <w:t>film_</w:t>
+      </w:r>
+      <w:proofErr w:type="gramStart"/>
+      <w:r>
+        <w:t>actor.actor</w:t>
+      </w:r>
+      <w:proofErr w:type="gramEnd"/>
+      <w:r>
+        <w:t>_id</w:t>
+      </w:r>
+      <w:proofErr w:type="spellEnd"/>
+      <w:r>
+        <w:t xml:space="preserve"> = </w:t>
+      </w:r>
+      <w:proofErr w:type="spellStart"/>
+      <w:r>
+        <w:t>actor.actor_id</w:t>
+      </w:r>
+      <w:proofErr w:type="spellEnd"/>
+    </w:p>
+    <w:p>
+      <w:r>
+        <w:t xml:space="preserve">WHERE </w:t>
+      </w:r>
+      <w:proofErr w:type="spellStart"/>
+      <w:proofErr w:type="gramStart"/>
+      <w:r>
+        <w:t>film.film</w:t>
+      </w:r>
+      <w:proofErr w:type="gramEnd"/>
+      <w:r>
+        <w:t>_id</w:t>
+      </w:r>
+      <w:proofErr w:type="spellEnd"/>
+      <w:r>
+        <w:t xml:space="preserve"> = 369</w:t>
+      </w:r>
+    </w:p>
+    <w:p>
+      <w:pPr>
+        <w:rPr>
+          <w:b/>
+        </w:rPr>
+      </w:pPr>
+      <w:r>
+        <w:rPr>
+          <w:b/>
+        </w:rPr>
+        <w:t>7. What query would you run to get all drama films with a rental rate of 2.99? Your query should return film title, description, release year, rating, special features, and genre (category).</w:t>
+      </w:r>
+    </w:p>
+    <w:p>
+      <w:r>
+        <w:t xml:space="preserve">SELECT </w:t>
+      </w:r>
+      <w:proofErr w:type="spellStart"/>
+      <w:proofErr w:type="gramStart"/>
+      <w:r>
+        <w:t>film.title</w:t>
+      </w:r>
+      <w:proofErr w:type="spellEnd"/>
+      <w:proofErr w:type="gramEnd"/>
+      <w:r>
+        <w:t xml:space="preserve">, </w:t>
+      </w:r>
+      <w:proofErr w:type="spellStart"/>
+      <w:r>
+        <w:t>film.description</w:t>
+      </w:r>
+      <w:proofErr w:type="spellEnd"/>
+      <w:r>
+        <w:t xml:space="preserve">, </w:t>
+      </w:r>
+      <w:proofErr w:type="spellStart"/>
+      <w:r>
+        <w:t>film.release_year</w:t>
+      </w:r>
+      <w:proofErr w:type="spellEnd"/>
+      <w:r>
+        <w:t xml:space="preserve">, </w:t>
+      </w:r>
+      <w:proofErr w:type="spellStart"/>
+      <w:r>
+        <w:t>film.rating</w:t>
+      </w:r>
+      <w:proofErr w:type="spellEnd"/>
+      <w:r>
+        <w:t xml:space="preserve">, </w:t>
+      </w:r>
+      <w:proofErr w:type="spellStart"/>
+      <w:r>
+        <w:t>film.special_features</w:t>
+      </w:r>
+      <w:proofErr w:type="spellEnd"/>
+      <w:r>
+        <w:t>, category.name</w:t>
+      </w:r>
+    </w:p>
+    <w:p>
+      <w:r>
+        <w:t xml:space="preserve">FROM film </w:t>
+      </w:r>
+    </w:p>
+    <w:p>
+      <w:r>
+        <w:t xml:space="preserve">JOIN </w:t>
+      </w:r>
+      <w:proofErr w:type="spellStart"/>
+      <w:r>
+        <w:t>film_category</w:t>
+      </w:r>
+      <w:proofErr w:type="spellEnd"/>
+      <w:r>
+        <w:t xml:space="preserve"> ON </w:t>
+      </w:r>
+      <w:proofErr w:type="spellStart"/>
+      <w:proofErr w:type="gramStart"/>
+      <w:r>
+        <w:t>film.film</w:t>
+      </w:r>
+      <w:proofErr w:type="gramEnd"/>
+      <w:r>
+        <w:t>_id</w:t>
+      </w:r>
+      <w:proofErr w:type="spellEnd"/>
+      <w:r>
+        <w:t xml:space="preserve"> = </w:t>
+      </w:r>
+      <w:proofErr w:type="spellStart"/>
+      <w:r>
+        <w:t>film_category.film_id</w:t>
+      </w:r>
+      <w:proofErr w:type="spellEnd"/>
+    </w:p>
+    <w:p>
+      <w:r>
+        <w:t xml:space="preserve">JOIN category ON </w:t>
+      </w:r>
+      <w:proofErr w:type="spellStart"/>
+      <w:r>
+        <w:t>film_</w:t>
+      </w:r>
+      <w:proofErr w:type="gramStart"/>
+      <w:r>
+        <w:t>category.category</w:t>
+      </w:r>
+      <w:proofErr w:type="gramEnd"/>
+      <w:r>
+        <w:t>_id</w:t>
+      </w:r>
+      <w:proofErr w:type="spellEnd"/>
+      <w:r>
+        <w:t xml:space="preserve"> = </w:t>
+      </w:r>
+      <w:proofErr w:type="spellStart"/>
+      <w:r>
+        <w:t>category.category_id</w:t>
+      </w:r>
+      <w:proofErr w:type="spellEnd"/>
+    </w:p>
+    <w:p>
+      <w:r>
+        <w:t xml:space="preserve">WHERE </w:t>
+      </w:r>
+      <w:proofErr w:type="spellStart"/>
+      <w:proofErr w:type="gramStart"/>
+      <w:r>
+        <w:t>film.rental</w:t>
+      </w:r>
+      <w:proofErr w:type="gramEnd"/>
+      <w:r>
+        <w:t>_rate</w:t>
+      </w:r>
+      <w:proofErr w:type="spellEnd"/>
+      <w:r>
+        <w:t xml:space="preserve"> = 2.99 AND category.name = 'drama'</w:t>
+      </w:r>
+    </w:p>
+    <w:p>
+      <w:pPr>
+        <w:rPr>
+          <w:b/>
+        </w:rPr>
+      </w:pPr>
+      <w:r>
+        <w:rPr>
+          <w:b/>
+        </w:rPr>
+        <w:t>8. What query would you run to get all the action films which are joined by SANDRA KILMER? Your query should return film title, description, release year, rating, special features, genre (category), and actor's first name and last name.</w:t>
+      </w:r>
+    </w:p>
+    <w:p>
+      <w:r>
+        <w:t xml:space="preserve">SELECT </w:t>
+      </w:r>
+      <w:proofErr w:type="spellStart"/>
+      <w:proofErr w:type="gramStart"/>
+      <w:r>
+        <w:t>film.title</w:t>
+      </w:r>
+      <w:proofErr w:type="spellEnd"/>
+      <w:proofErr w:type="gramEnd"/>
+      <w:r>
+        <w:t xml:space="preserve">, </w:t>
+      </w:r>
+      <w:proofErr w:type="spellStart"/>
+      <w:r>
+        <w:t>film.description</w:t>
+      </w:r>
+      <w:proofErr w:type="spellEnd"/>
+      <w:r>
+        <w:t xml:space="preserve">, </w:t>
+      </w:r>
+      <w:proofErr w:type="spellStart"/>
+      <w:r>
+        <w:t>film.release_year</w:t>
+      </w:r>
+      <w:proofErr w:type="spellEnd"/>
+      <w:r>
+        <w:t xml:space="preserve">, </w:t>
+      </w:r>
+      <w:proofErr w:type="spellStart"/>
+      <w:r>
+        <w:t>film.rating</w:t>
+      </w:r>
+      <w:proofErr w:type="spellEnd"/>
+      <w:r>
+        <w:t xml:space="preserve">, </w:t>
+      </w:r>
+      <w:proofErr w:type="spellStart"/>
+      <w:r>
+        <w:t>film.special_features</w:t>
+      </w:r>
+      <w:proofErr w:type="spellEnd"/>
+      <w:r>
+        <w:t xml:space="preserve">, category.name, </w:t>
+      </w:r>
+      <w:proofErr w:type="spellStart"/>
+      <w:r>
+        <w:t>actor.first_name</w:t>
+      </w:r>
+      <w:proofErr w:type="spellEnd"/>
+      <w:r>
+        <w:t xml:space="preserve">, </w:t>
+      </w:r>
+      <w:proofErr w:type="spellStart"/>
+      <w:r>
+        <w:t>actor.last_name</w:t>
+      </w:r>
+      <w:proofErr w:type="spellEnd"/>
+    </w:p>
+    <w:p>
+      <w:r>
+        <w:t>FROM film</w:t>
+      </w:r>
+    </w:p>
+    <w:p>
+      <w:r>
+        <w:t xml:space="preserve">JOIN </w:t>
+      </w:r>
+      <w:proofErr w:type="spellStart"/>
+      <w:r>
+        <w:t>film_actor</w:t>
+      </w:r>
+      <w:proofErr w:type="spellEnd"/>
+      <w:r>
+        <w:t xml:space="preserve"> ON </w:t>
+      </w:r>
+      <w:proofErr w:type="spellStart"/>
+      <w:proofErr w:type="gramStart"/>
+      <w:r>
+        <w:t>film.film</w:t>
+      </w:r>
+      <w:proofErr w:type="gramEnd"/>
+      <w:r>
+        <w:t>_id</w:t>
+      </w:r>
+      <w:proofErr w:type="spellEnd"/>
+      <w:r>
+        <w:t xml:space="preserve"> = </w:t>
+      </w:r>
+      <w:proofErr w:type="spellStart"/>
+      <w:r>
+        <w:t>film_actor.film_id</w:t>
+      </w:r>
+      <w:proofErr w:type="spellEnd"/>
+    </w:p>
+    <w:p>
+      <w:r>
+        <w:t xml:space="preserve">JOIN </w:t>
+      </w:r>
+      <w:proofErr w:type="spellStart"/>
+      <w:r>
+        <w:t>film_category</w:t>
+      </w:r>
+      <w:proofErr w:type="spellEnd"/>
+      <w:r>
+        <w:t xml:space="preserve"> ON </w:t>
+      </w:r>
+      <w:proofErr w:type="spellStart"/>
+      <w:r>
+        <w:t>film_</w:t>
+      </w:r>
+      <w:proofErr w:type="gramStart"/>
+      <w:r>
+        <w:t>actor.film</w:t>
+      </w:r>
+      <w:proofErr w:type="gramEnd"/>
+      <w:r>
+        <w:t>_id</w:t>
+      </w:r>
+      <w:proofErr w:type="spellEnd"/>
+      <w:r>
+        <w:t xml:space="preserve"> = </w:t>
+      </w:r>
+      <w:proofErr w:type="spellStart"/>
+      <w:r>
+        <w:t>film_category.film_id</w:t>
+      </w:r>
+      <w:proofErr w:type="spellEnd"/>
+    </w:p>
+    <w:p>
+      <w:r>
+        <w:t xml:space="preserve">JOIN category ON </w:t>
+      </w:r>
+      <w:proofErr w:type="spellStart"/>
+      <w:r>
+        <w:t>film_</w:t>
+      </w:r>
+      <w:proofErr w:type="gramStart"/>
+      <w:r>
+        <w:t>category.category</w:t>
+      </w:r>
+      <w:proofErr w:type="gramEnd"/>
+      <w:r>
+        <w:t>_id</w:t>
+      </w:r>
+      <w:proofErr w:type="spellEnd"/>
+      <w:r>
+        <w:t xml:space="preserve"> = </w:t>
+      </w:r>
+      <w:proofErr w:type="spellStart"/>
+      <w:r>
+        <w:t>category.category_id</w:t>
+      </w:r>
+      <w:proofErr w:type="spellEnd"/>
+    </w:p>
+    <w:p>
+      <w:r>
+        <w:t xml:space="preserve">JOIN actor ON </w:t>
+      </w:r>
+      <w:proofErr w:type="spellStart"/>
+      <w:r>
+        <w:t>film_</w:t>
+      </w:r>
+      <w:proofErr w:type="gramStart"/>
+      <w:r>
+        <w:t>actor.actor</w:t>
+      </w:r>
+      <w:proofErr w:type="gramEnd"/>
+      <w:r>
+        <w:t>_id</w:t>
+      </w:r>
+      <w:proofErr w:type="spellEnd"/>
+      <w:r>
+        <w:t xml:space="preserve"> = </w:t>
+      </w:r>
+      <w:proofErr w:type="spellStart"/>
+      <w:r>
+        <w:t>actor.actor_id</w:t>
+      </w:r>
+      <w:proofErr w:type="spellEnd"/>
+    </w:p>
+    <w:p>
+      <w:r>
+        <w:t xml:space="preserve">WHERE category.name = 'action' AND </w:t>
+      </w:r>
+      <w:proofErr w:type="spellStart"/>
+      <w:r>
+        <w:t>actor.first_name</w:t>
+      </w:r>
+      <w:proofErr w:type="spellEnd"/>
+      <w:r>
+        <w:t xml:space="preserve"> = 'Sandra' AND </w:t>
+      </w:r>
+      <w:proofErr w:type="spellStart"/>
+      <w:r>
+        <w:t>actor.last_name</w:t>
+      </w:r>
+      <w:proofErr w:type="spellEnd"/>
+      <w:r>
+        <w:t xml:space="preserve"> = 'Kilmer'</w:t>
+      </w:r>
       <w:bookmarkStart w:id="0" w:name="_GoBack"/>
-      <w:r>
-        <w:rPr>
-          <w:b/>
-        </w:rPr>
-        <w:t xml:space="preserve">4. What query would you run to get all the customers in </w:t>
-      </w:r>
-      <w:proofErr w:type="spellStart"/>
-      <w:r>
-        <w:rPr>
-          <w:b/>
-        </w:rPr>
-        <w:t>store_id</w:t>
-      </w:r>
-      <w:proofErr w:type="spellEnd"/>
-      <w:r>
-        <w:rPr>
-          <w:b/>
-        </w:rPr>
-        <w:t xml:space="preserve"> = 1 and inside these cities (1, 42, 312 and 459)? Your query should return customer first name, last name, email, and address.</w:t>
-      </w:r>
-    </w:p>
-    <w:bookmarkEnd w:id="0"/>
-    <w:p>
-      <w:pPr>
-        <w:rPr>
-          <w:b/>
-        </w:rPr>
-      </w:pPr>
-      <w:r>
-        <w:rPr>
-          <w:b/>
-        </w:rPr>
-        <w:t xml:space="preserve">5. What query would you run to get all the films with a "rating = G" and "special feature = behind the scenes", joined by </w:t>
-      </w:r>
-      <w:proofErr w:type="spellStart"/>
-      <w:r>
-        <w:rPr>
-          <w:b/>
-        </w:rPr>
-        <w:t>actor_id</w:t>
-      </w:r>
-      <w:proofErr w:type="spellEnd"/>
-      <w:r>
-        <w:rPr>
-          <w:b/>
-        </w:rPr>
-        <w:t xml:space="preserve"> = 15? Your query should return the film title, description, release year, rating, and special feature. </w:t>
-      </w:r>
-      <w:r>
-        <w:rPr>
-          <w:b/>
-          <w:i/>
-          <w:iCs/>
-        </w:rPr>
-        <w:t>Hint: You may use LIKE function in getting the 'behind the scenes' part.</w:t>
-      </w:r>
-    </w:p>
-    <w:p>
-      <w:pPr>
-        <w:rPr>
-          <w:b/>
-        </w:rPr>
-      </w:pPr>
-      <w:r>
-        <w:rPr>
-          <w:b/>
-        </w:rPr>
-        <w:lastRenderedPageBreak/>
-        <w:t xml:space="preserve">6. What query would you run to get all the actors that joined in the </w:t>
-      </w:r>
-      <w:proofErr w:type="spellStart"/>
-      <w:r>
-        <w:rPr>
-          <w:b/>
-        </w:rPr>
-        <w:t>film_id</w:t>
-      </w:r>
-      <w:proofErr w:type="spellEnd"/>
-      <w:r>
-        <w:rPr>
-          <w:b/>
-        </w:rPr>
-        <w:t xml:space="preserve"> = 369? Your query should return the </w:t>
-      </w:r>
-      <w:proofErr w:type="spellStart"/>
-      <w:r>
-        <w:rPr>
-          <w:b/>
-        </w:rPr>
-        <w:t>film_id</w:t>
-      </w:r>
-      <w:proofErr w:type="spellEnd"/>
-      <w:r>
-        <w:rPr>
-          <w:b/>
-        </w:rPr>
-        <w:t xml:space="preserve">, title, </w:t>
-      </w:r>
-      <w:proofErr w:type="spellStart"/>
-      <w:r>
-        <w:rPr>
-          <w:b/>
-        </w:rPr>
-        <w:t>actor_id</w:t>
-      </w:r>
-      <w:proofErr w:type="spellEnd"/>
-      <w:r>
-        <w:rPr>
-          <w:b/>
-        </w:rPr>
-        <w:t xml:space="preserve">, and </w:t>
-      </w:r>
-      <w:proofErr w:type="spellStart"/>
-      <w:r>
-        <w:rPr>
-          <w:b/>
-        </w:rPr>
-        <w:t>actor_name</w:t>
-      </w:r>
-      <w:proofErr w:type="spellEnd"/>
-      <w:r>
-        <w:rPr>
-          <w:b/>
-        </w:rPr>
-        <w:t>.</w:t>
-      </w:r>
-    </w:p>
-    <w:p>
-      <w:pPr>
-        <w:rPr>
-          <w:b/>
-        </w:rPr>
-      </w:pPr>
-      <w:r>
-        <w:rPr>
-          <w:b/>
-        </w:rPr>
-        <w:t>7. What query would you run to get all drama films with a rental rate of 2.99? Your query should return film title, description, release year, rating, special features, and genre (category).</w:t>
-      </w:r>
-    </w:p>
-    <w:p>
-      <w:pPr>
-        <w:rPr>
-          <w:b/>
-        </w:rPr>
-      </w:pPr>
-      <w:r>
-        <w:rPr>
-          <w:b/>
-        </w:rPr>
-        <w:t>8. What query would you run to get all the action films which are joined by SANDRA KILMER? Your query should return film title, description, release year, rating, special features, genre (category), and actor's first name and last name.</w:t>
-      </w:r>
-    </w:p>
-    <w:p>
-      <w:pPr>
-        <w:rPr>
-          <w:b/>
-        </w:rPr>
-      </w:pPr>
+      <w:bookmarkEnd w:id="0"/>
     </w:p>
     <w:sectPr>
       <w:pgSz w:w="12240" w:h="15840"/>
@@ -1010,6 +1923,7 @@
   <w:style w:type="character" w:default="1" w:styleId="DefaultParagraphFont">
     <w:name w:val="Default Paragraph Font"/>
     <w:uiPriority w:val="1"/>
+    <w:semiHidden/>
     <w:unhideWhenUsed/>
   </w:style>
   <w:style w:type="table" w:default="1" w:styleId="TableNormal">

</xml_diff>